<commit_message>
push final report and presentation
</commit_message>
<xml_diff>
--- a/reports/BKT_final_report.docx
+++ b/reports/BKT_final_report.docx
@@ -360,15 +360,23 @@
           <w:sz w:val="24"/>
           <w:szCs w:val="24"/>
         </w:rPr>
-        <w:t xml:space="preserve">(CRFWCO) </w:t>
-      </w:r>
-      <w:r>
-        <w:rPr>
-          <w:rFonts w:ascii="Times New Roman" w:hAnsi="Times New Roman" w:cs="Times New Roman"/>
-          <w:sz w:val="24"/>
-          <w:szCs w:val="24"/>
-        </w:rPr>
-        <w:t xml:space="preserve">has recognized that flowering rush </w:t>
+        <w:t>(CRFWCO)</w:t>
+      </w:r>
+      <w:r>
+        <w:rPr>
+          <w:rFonts w:ascii="Times New Roman" w:hAnsi="Times New Roman" w:cs="Times New Roman"/>
+          <w:sz w:val="24"/>
+          <w:szCs w:val="24"/>
+        </w:rPr>
+        <w:t xml:space="preserve"> </w:t>
+      </w:r>
+      <w:r>
+        <w:rPr>
+          <w:rFonts w:ascii="Times New Roman" w:hAnsi="Times New Roman" w:cs="Times New Roman"/>
+          <w:sz w:val="24"/>
+          <w:szCs w:val="24"/>
+        </w:rPr>
+        <w:t xml:space="preserve">recognized that flowering rush </w:t>
       </w:r>
       <w:r>
         <w:rPr>
@@ -416,7 +424,103 @@
           <w:sz w:val="24"/>
           <w:szCs w:val="24"/>
         </w:rPr>
-        <w:t>CRFWCO</w:t>
+        <w:t xml:space="preserve">CRFWCO </w:t>
+      </w:r>
+      <w:r>
+        <w:rPr>
+          <w:rFonts w:ascii="Times New Roman" w:hAnsi="Times New Roman" w:cs="Times New Roman"/>
+          <w:sz w:val="24"/>
+          <w:szCs w:val="24"/>
+        </w:rPr>
+        <w:t xml:space="preserve">is </w:t>
+      </w:r>
+      <w:r>
+        <w:rPr>
+          <w:rFonts w:ascii="Times New Roman" w:hAnsi="Times New Roman" w:cs="Times New Roman"/>
+          <w:sz w:val="24"/>
+          <w:szCs w:val="24"/>
+        </w:rPr>
+        <w:t>calling for a better understanding of the dynamics of flowering</w:t>
+      </w:r>
+      <w:r>
+        <w:rPr>
+          <w:rFonts w:ascii="Times New Roman" w:hAnsi="Times New Roman" w:cs="Times New Roman"/>
+          <w:sz w:val="24"/>
+          <w:szCs w:val="24"/>
+        </w:rPr>
+        <w:t xml:space="preserve"> rush (e.g., </w:t>
+      </w:r>
+      <w:r>
+        <w:rPr>
+          <w:rFonts w:ascii="Times New Roman" w:hAnsi="Times New Roman" w:cs="Times New Roman"/>
+          <w:sz w:val="24"/>
+          <w:szCs w:val="24"/>
+        </w:rPr>
+        <w:t xml:space="preserve">dispersal </w:t>
+      </w:r>
+      <w:r>
+        <w:rPr>
+          <w:rFonts w:ascii="Times New Roman" w:hAnsi="Times New Roman" w:cs="Times New Roman"/>
+          <w:sz w:val="24"/>
+          <w:szCs w:val="24"/>
+        </w:rPr>
+        <w:t xml:space="preserve">rates </w:t>
+      </w:r>
+      <w:r>
+        <w:rPr>
+          <w:rFonts w:ascii="Times New Roman" w:hAnsi="Times New Roman" w:cs="Times New Roman"/>
+          <w:sz w:val="24"/>
+          <w:szCs w:val="24"/>
+        </w:rPr>
+        <w:t>and population growth</w:t>
+      </w:r>
+      <w:r>
+        <w:rPr>
+          <w:rFonts w:ascii="Times New Roman" w:hAnsi="Times New Roman" w:cs="Times New Roman"/>
+          <w:sz w:val="24"/>
+          <w:szCs w:val="24"/>
+        </w:rPr>
+        <w:t xml:space="preserve">) and methods to remove the invader. </w:t>
+      </w:r>
+      <w:r>
+        <w:rPr>
+          <w:rFonts w:ascii="Times New Roman" w:hAnsi="Times New Roman" w:cs="Times New Roman"/>
+          <w:sz w:val="24"/>
+          <w:szCs w:val="24"/>
+        </w:rPr>
+        <w:t xml:space="preserve">CRFWCO </w:t>
+      </w:r>
+      <w:r>
+        <w:rPr>
+          <w:rFonts w:ascii="Times New Roman" w:hAnsi="Times New Roman" w:cs="Times New Roman"/>
+          <w:sz w:val="24"/>
+          <w:szCs w:val="24"/>
+        </w:rPr>
+        <w:t>is</w:t>
+      </w:r>
+      <w:r>
+        <w:rPr>
+          <w:rFonts w:ascii="Times New Roman" w:hAnsi="Times New Roman" w:cs="Times New Roman"/>
+          <w:sz w:val="24"/>
+          <w:szCs w:val="24"/>
+        </w:rPr>
+        <w:t xml:space="preserve"> eager to manage and monitor </w:t>
+      </w:r>
+      <w:r>
+        <w:rPr>
+          <w:rFonts w:ascii="Times New Roman" w:hAnsi="Times New Roman" w:cs="Times New Roman"/>
+          <w:sz w:val="24"/>
+          <w:szCs w:val="24"/>
+        </w:rPr>
+        <w:t>flowering rush</w:t>
+      </w:r>
+      <w:r>
+        <w:rPr>
+          <w:rFonts w:ascii="Times New Roman" w:hAnsi="Times New Roman" w:cs="Times New Roman"/>
+          <w:sz w:val="24"/>
+          <w:szCs w:val="24"/>
+        </w:rPr>
+        <w:t xml:space="preserve"> for ten years</w:t>
       </w:r>
       <w:r>
         <w:rPr>
@@ -432,55 +536,55 @@
           <w:sz w:val="24"/>
           <w:szCs w:val="24"/>
         </w:rPr>
-        <w:t xml:space="preserve">is </w:t>
-      </w:r>
-      <w:r>
-        <w:rPr>
-          <w:rFonts w:ascii="Times New Roman" w:hAnsi="Times New Roman" w:cs="Times New Roman"/>
-          <w:sz w:val="24"/>
-          <w:szCs w:val="24"/>
-        </w:rPr>
-        <w:t>calling for a better understanding of the dynamics of flowering</w:t>
-      </w:r>
-      <w:r>
-        <w:rPr>
-          <w:rFonts w:ascii="Times New Roman" w:hAnsi="Times New Roman" w:cs="Times New Roman"/>
-          <w:sz w:val="24"/>
-          <w:szCs w:val="24"/>
-        </w:rPr>
-        <w:t xml:space="preserve"> rush (e.g., </w:t>
-      </w:r>
-      <w:r>
-        <w:rPr>
-          <w:rFonts w:ascii="Times New Roman" w:hAnsi="Times New Roman" w:cs="Times New Roman"/>
-          <w:sz w:val="24"/>
-          <w:szCs w:val="24"/>
-        </w:rPr>
-        <w:t xml:space="preserve">dispersal </w:t>
-      </w:r>
-      <w:r>
-        <w:rPr>
-          <w:rFonts w:ascii="Times New Roman" w:hAnsi="Times New Roman" w:cs="Times New Roman"/>
-          <w:sz w:val="24"/>
-          <w:szCs w:val="24"/>
-        </w:rPr>
-        <w:t xml:space="preserve">rates </w:t>
-      </w:r>
-      <w:r>
-        <w:rPr>
-          <w:rFonts w:ascii="Times New Roman" w:hAnsi="Times New Roman" w:cs="Times New Roman"/>
-          <w:sz w:val="24"/>
-          <w:szCs w:val="24"/>
-        </w:rPr>
-        <w:t>and population growth</w:t>
-      </w:r>
-      <w:r>
-        <w:rPr>
-          <w:rFonts w:ascii="Times New Roman" w:hAnsi="Times New Roman" w:cs="Times New Roman"/>
-          <w:sz w:val="24"/>
-          <w:szCs w:val="24"/>
-        </w:rPr>
-        <w:t xml:space="preserve">) and methods to remove the invader. </w:t>
+        <w:t>to minimize overall presence and downstream spread of flowering rush</w:t>
+      </w:r>
+      <w:r>
+        <w:rPr>
+          <w:rFonts w:ascii="Times New Roman" w:hAnsi="Times New Roman" w:cs="Times New Roman"/>
+          <w:sz w:val="24"/>
+          <w:szCs w:val="24"/>
+        </w:rPr>
+        <w:t>. They</w:t>
+      </w:r>
+      <w:r>
+        <w:rPr>
+          <w:rFonts w:ascii="Times New Roman" w:hAnsi="Times New Roman" w:cs="Times New Roman"/>
+          <w:sz w:val="24"/>
+          <w:szCs w:val="24"/>
+        </w:rPr>
+        <w:t xml:space="preserve"> are focusing their efforts </w:t>
+      </w:r>
+      <w:r>
+        <w:rPr>
+          <w:rFonts w:ascii="Times New Roman" w:hAnsi="Times New Roman" w:cs="Times New Roman"/>
+          <w:sz w:val="24"/>
+          <w:szCs w:val="24"/>
+        </w:rPr>
+        <w:t>within a 50km stretch of the river that represents the leading downstream edge of the invasion (Figure 1</w:t>
+      </w:r>
+      <w:r>
+        <w:rPr>
+          <w:rFonts w:ascii="Times New Roman" w:hAnsi="Times New Roman" w:cs="Times New Roman"/>
+          <w:sz w:val="24"/>
+          <w:szCs w:val="24"/>
+        </w:rPr>
+        <w:t>h</w:t>
+      </w:r>
+      <w:r>
+        <w:rPr>
+          <w:rFonts w:ascii="Times New Roman" w:hAnsi="Times New Roman" w:cs="Times New Roman"/>
+          <w:sz w:val="24"/>
+          <w:szCs w:val="24"/>
+        </w:rPr>
+        <w:t>).</w:t>
+      </w:r>
+      <w:r>
+        <w:rPr>
+          <w:rFonts w:ascii="Times New Roman" w:hAnsi="Times New Roman" w:cs="Times New Roman"/>
+          <w:sz w:val="24"/>
+          <w:szCs w:val="24"/>
+        </w:rPr>
+        <w:t xml:space="preserve"> </w:t>
       </w:r>
       <w:r>
         <w:rPr>
@@ -504,23 +608,71 @@
           <w:sz w:val="24"/>
           <w:szCs w:val="24"/>
         </w:rPr>
-        <w:t xml:space="preserve"> eager to manage and monitor </w:t>
-      </w:r>
-      <w:r>
-        <w:rPr>
-          <w:rFonts w:ascii="Times New Roman" w:hAnsi="Times New Roman" w:cs="Times New Roman"/>
-          <w:sz w:val="24"/>
-          <w:szCs w:val="24"/>
-        </w:rPr>
-        <w:t>flowering rush</w:t>
-      </w:r>
-      <w:r>
-        <w:rPr>
-          <w:rFonts w:ascii="Times New Roman" w:hAnsi="Times New Roman" w:cs="Times New Roman"/>
-          <w:sz w:val="24"/>
-          <w:szCs w:val="24"/>
-        </w:rPr>
-        <w:t xml:space="preserve"> for ten years</w:t>
+        <w:t xml:space="preserve"> constrained </w:t>
+      </w:r>
+      <w:r>
+        <w:rPr>
+          <w:rFonts w:ascii="Times New Roman" w:hAnsi="Times New Roman" w:cs="Times New Roman"/>
+          <w:sz w:val="24"/>
+          <w:szCs w:val="24"/>
+        </w:rPr>
+        <w:t xml:space="preserve">by </w:t>
+      </w:r>
+      <w:r>
+        <w:rPr>
+          <w:rFonts w:ascii="Times New Roman" w:hAnsi="Times New Roman" w:cs="Times New Roman"/>
+          <w:sz w:val="24"/>
+          <w:szCs w:val="24"/>
+        </w:rPr>
+        <w:t>the number</w:t>
+      </w:r>
+      <w:r>
+        <w:rPr>
+          <w:rFonts w:ascii="Times New Roman" w:hAnsi="Times New Roman" w:cs="Times New Roman"/>
+          <w:sz w:val="24"/>
+          <w:szCs w:val="24"/>
+        </w:rPr>
+        <w:t xml:space="preserve"> of </w:t>
+      </w:r>
+      <w:r>
+        <w:rPr>
+          <w:rFonts w:ascii="Times New Roman" w:hAnsi="Times New Roman" w:cs="Times New Roman"/>
+          <w:sz w:val="24"/>
+          <w:szCs w:val="24"/>
+        </w:rPr>
+        <w:t xml:space="preserve">management </w:t>
+      </w:r>
+      <w:r>
+        <w:rPr>
+          <w:rFonts w:ascii="Times New Roman" w:hAnsi="Times New Roman" w:cs="Times New Roman"/>
+          <w:sz w:val="24"/>
+          <w:szCs w:val="24"/>
+        </w:rPr>
+        <w:t>segments</w:t>
+      </w:r>
+      <w:r>
+        <w:rPr>
+          <w:rFonts w:ascii="Times New Roman" w:hAnsi="Times New Roman" w:cs="Times New Roman"/>
+          <w:sz w:val="24"/>
+          <w:szCs w:val="24"/>
+        </w:rPr>
+        <w:t xml:space="preserve"> (</w:t>
+      </w:r>
+      <w:r>
+        <w:rPr>
+          <w:rFonts w:ascii="Times New Roman" w:hAnsi="Times New Roman" w:cs="Times New Roman"/>
+          <w:sz w:val="24"/>
+          <w:szCs w:val="24"/>
+        </w:rPr>
+        <w:t xml:space="preserve">i.e., discrete </w:t>
+      </w:r>
+      <w:r>
+        <w:rPr>
+          <w:rFonts w:ascii="Times New Roman" w:hAnsi="Times New Roman" w:cs="Times New Roman"/>
+          <w:sz w:val="24"/>
+          <w:szCs w:val="24"/>
+        </w:rPr>
+        <w:t>1</w:t>
       </w:r>
       <w:r>
         <w:rPr>
@@ -536,47 +688,7 @@
           <w:sz w:val="24"/>
           <w:szCs w:val="24"/>
         </w:rPr>
-        <w:t>to minimize overall presence and downstream spread of flowering rush</w:t>
-      </w:r>
-      <w:r>
-        <w:rPr>
-          <w:rFonts w:ascii="Times New Roman" w:hAnsi="Times New Roman" w:cs="Times New Roman"/>
-          <w:sz w:val="24"/>
-          <w:szCs w:val="24"/>
-        </w:rPr>
-        <w:t>. They</w:t>
-      </w:r>
-      <w:r>
-        <w:rPr>
-          <w:rFonts w:ascii="Times New Roman" w:hAnsi="Times New Roman" w:cs="Times New Roman"/>
-          <w:sz w:val="24"/>
-          <w:szCs w:val="24"/>
-        </w:rPr>
-        <w:t xml:space="preserve"> are focusing their efforts </w:t>
-      </w:r>
-      <w:r>
-        <w:rPr>
-          <w:rFonts w:ascii="Times New Roman" w:hAnsi="Times New Roman" w:cs="Times New Roman"/>
-          <w:sz w:val="24"/>
-          <w:szCs w:val="24"/>
-        </w:rPr>
-        <w:t>within a 50km stretch of the river that represents the leading downstream edge of the invasion (Figure 1</w:t>
-      </w:r>
-      <w:r>
-        <w:rPr>
-          <w:rFonts w:ascii="Times New Roman" w:hAnsi="Times New Roman" w:cs="Times New Roman"/>
-          <w:sz w:val="24"/>
-          <w:szCs w:val="24"/>
-        </w:rPr>
-        <w:t>h</w:t>
-      </w:r>
-      <w:r>
-        <w:rPr>
-          <w:rFonts w:ascii="Times New Roman" w:hAnsi="Times New Roman" w:cs="Times New Roman"/>
-          <w:sz w:val="24"/>
-          <w:szCs w:val="24"/>
-        </w:rPr>
-        <w:t>).</w:t>
+        <w:t>km</w:t>
       </w:r>
       <w:r>
         <w:rPr>
@@ -592,110 +704,6 @@
           <w:sz w:val="24"/>
           <w:szCs w:val="24"/>
         </w:rPr>
-        <w:t xml:space="preserve">CRFWCO </w:t>
-      </w:r>
-      <w:r>
-        <w:rPr>
-          <w:rFonts w:ascii="Times New Roman" w:hAnsi="Times New Roman" w:cs="Times New Roman"/>
-          <w:sz w:val="24"/>
-          <w:szCs w:val="24"/>
-        </w:rPr>
-        <w:t>is</w:t>
-      </w:r>
-      <w:r>
-        <w:rPr>
-          <w:rFonts w:ascii="Times New Roman" w:hAnsi="Times New Roman" w:cs="Times New Roman"/>
-          <w:sz w:val="24"/>
-          <w:szCs w:val="24"/>
-        </w:rPr>
-        <w:t xml:space="preserve"> constrained </w:t>
-      </w:r>
-      <w:r>
-        <w:rPr>
-          <w:rFonts w:ascii="Times New Roman" w:hAnsi="Times New Roman" w:cs="Times New Roman"/>
-          <w:sz w:val="24"/>
-          <w:szCs w:val="24"/>
-        </w:rPr>
-        <w:t>the number</w:t>
-      </w:r>
-      <w:r>
-        <w:rPr>
-          <w:rFonts w:ascii="Times New Roman" w:hAnsi="Times New Roman" w:cs="Times New Roman"/>
-          <w:sz w:val="24"/>
-          <w:szCs w:val="24"/>
-        </w:rPr>
-        <w:t xml:space="preserve"> of </w:t>
-      </w:r>
-      <w:r>
-        <w:rPr>
-          <w:rFonts w:ascii="Times New Roman" w:hAnsi="Times New Roman" w:cs="Times New Roman"/>
-          <w:sz w:val="24"/>
-          <w:szCs w:val="24"/>
-        </w:rPr>
-        <w:t xml:space="preserve">management </w:t>
-      </w:r>
-      <w:r>
-        <w:rPr>
-          <w:rFonts w:ascii="Times New Roman" w:hAnsi="Times New Roman" w:cs="Times New Roman"/>
-          <w:sz w:val="24"/>
-          <w:szCs w:val="24"/>
-        </w:rPr>
-        <w:t>segments</w:t>
-      </w:r>
-      <w:r>
-        <w:rPr>
-          <w:rFonts w:ascii="Times New Roman" w:hAnsi="Times New Roman" w:cs="Times New Roman"/>
-          <w:sz w:val="24"/>
-          <w:szCs w:val="24"/>
-        </w:rPr>
-        <w:t xml:space="preserve"> (</w:t>
-      </w:r>
-      <w:r>
-        <w:rPr>
-          <w:rFonts w:ascii="Times New Roman" w:hAnsi="Times New Roman" w:cs="Times New Roman"/>
-          <w:sz w:val="24"/>
-          <w:szCs w:val="24"/>
-        </w:rPr>
-        <w:t xml:space="preserve">i.e., discrete </w:t>
-      </w:r>
-      <w:r>
-        <w:rPr>
-          <w:rFonts w:ascii="Times New Roman" w:hAnsi="Times New Roman" w:cs="Times New Roman"/>
-          <w:sz w:val="24"/>
-          <w:szCs w:val="24"/>
-        </w:rPr>
-        <w:t>1</w:t>
-      </w:r>
-      <w:r>
-        <w:rPr>
-          <w:rFonts w:ascii="Times New Roman" w:hAnsi="Times New Roman" w:cs="Times New Roman"/>
-          <w:sz w:val="24"/>
-          <w:szCs w:val="24"/>
-        </w:rPr>
-        <w:t xml:space="preserve"> </w:t>
-      </w:r>
-      <w:r>
-        <w:rPr>
-          <w:rFonts w:ascii="Times New Roman" w:hAnsi="Times New Roman" w:cs="Times New Roman"/>
-          <w:sz w:val="24"/>
-          <w:szCs w:val="24"/>
-        </w:rPr>
-        <w:t>km</w:t>
-      </w:r>
-      <w:r>
-        <w:rPr>
-          <w:rFonts w:ascii="Times New Roman" w:hAnsi="Times New Roman" w:cs="Times New Roman"/>
-          <w:sz w:val="24"/>
-          <w:szCs w:val="24"/>
-        </w:rPr>
-        <w:t xml:space="preserve"> </w:t>
-      </w:r>
-      <w:r>
-        <w:rPr>
-          <w:rFonts w:ascii="Times New Roman" w:hAnsi="Times New Roman" w:cs="Times New Roman"/>
-          <w:sz w:val="24"/>
-          <w:szCs w:val="24"/>
-        </w:rPr>
         <w:t>stretches</w:t>
       </w:r>
       <w:r>
@@ -744,7 +752,7 @@
           <w:sz w:val="24"/>
           <w:szCs w:val="24"/>
         </w:rPr>
-        <w:t xml:space="preserve"> and intends minimize program cost. </w:t>
+        <w:t xml:space="preserve">. </w:t>
       </w:r>
     </w:p>
     <w:p>
@@ -846,7 +854,23 @@
           <w:sz w:val="24"/>
           <w:szCs w:val="24"/>
         </w:rPr>
-        <w:t xml:space="preserve"> is a multiple objective problem because it involves objectives of minimizing cos</w:t>
+        <w:t xml:space="preserve"> is a multiple objective problem </w:t>
+      </w:r>
+      <w:r>
+        <w:rPr>
+          <w:rFonts w:ascii="Times New Roman" w:hAnsi="Times New Roman" w:cs="Times New Roman"/>
+          <w:sz w:val="24"/>
+          <w:szCs w:val="24"/>
+        </w:rPr>
+        <w:t xml:space="preserve">as </w:t>
+      </w:r>
+      <w:r>
+        <w:rPr>
+          <w:rFonts w:ascii="Times New Roman" w:hAnsi="Times New Roman" w:cs="Times New Roman"/>
+          <w:sz w:val="24"/>
+          <w:szCs w:val="24"/>
+        </w:rPr>
+        <w:t>it involves objectives of minimizing cos</w:t>
       </w:r>
       <w:r>
         <w:rPr>
@@ -862,7 +886,23 @@
           <w:sz w:val="24"/>
           <w:szCs w:val="24"/>
         </w:rPr>
-        <w:t>downstream spread of flowering rush</w:t>
+        <w:t xml:space="preserve">downstream </w:t>
+      </w:r>
+      <w:r>
+        <w:rPr>
+          <w:rFonts w:ascii="Times New Roman" w:hAnsi="Times New Roman" w:cs="Times New Roman"/>
+          <w:sz w:val="24"/>
+          <w:szCs w:val="24"/>
+        </w:rPr>
+        <w:t>presence</w:t>
+      </w:r>
+      <w:r>
+        <w:rPr>
+          <w:rFonts w:ascii="Times New Roman" w:hAnsi="Times New Roman" w:cs="Times New Roman"/>
+          <w:sz w:val="24"/>
+          <w:szCs w:val="24"/>
+        </w:rPr>
+        <w:t xml:space="preserve"> of flowering rush</w:t>
       </w:r>
       <w:r>
         <w:rPr>
@@ -938,7 +978,7 @@
           <w:sz w:val="24"/>
           <w:szCs w:val="24"/>
         </w:rPr>
-        <w:t xml:space="preserve"> six members of CRFWCO identified objectives for this decision problem. The strategic objective, or the ultimate objective of CRFWCO, </w:t>
+        <w:t xml:space="preserve"> six members of CRFWCO identified objectives for this decision problem. The strategic objective, or ultimate objective of CRFWCO, </w:t>
       </w:r>
       <w:r>
         <w:rPr>
@@ -1002,7 +1042,23 @@
           <w:sz w:val="24"/>
           <w:szCs w:val="24"/>
         </w:rPr>
-        <w:t>, 2) Minimize downstream spread of flowering rush</w:t>
+        <w:t xml:space="preserve">, 2) Minimize downstream </w:t>
+      </w:r>
+      <w:r>
+        <w:rPr>
+          <w:rFonts w:ascii="Times New Roman" w:hAnsi="Times New Roman" w:cs="Times New Roman"/>
+          <w:sz w:val="24"/>
+          <w:szCs w:val="24"/>
+        </w:rPr>
+        <w:t xml:space="preserve">presence </w:t>
+      </w:r>
+      <w:r>
+        <w:rPr>
+          <w:rFonts w:ascii="Times New Roman" w:hAnsi="Times New Roman" w:cs="Times New Roman"/>
+          <w:sz w:val="24"/>
+          <w:szCs w:val="24"/>
+        </w:rPr>
+        <w:t>of flowering rush</w:t>
       </w:r>
       <w:r>
         <w:rPr>
@@ -1162,15 +1218,7 @@
           <w:sz w:val="24"/>
           <w:szCs w:val="24"/>
         </w:rPr>
-        <w:t>indicate</w:t>
-      </w:r>
-      <w:r>
-        <w:rPr>
-          <w:rFonts w:ascii="Times New Roman" w:hAnsi="Times New Roman" w:cs="Times New Roman"/>
-          <w:sz w:val="24"/>
-          <w:szCs w:val="24"/>
-        </w:rPr>
-        <w:t>d</w:t>
+        <w:t>would indicate</w:t>
       </w:r>
       <w:r>
         <w:rPr>
@@ -1218,31 +1266,31 @@
           <w:sz w:val="24"/>
           <w:szCs w:val="24"/>
         </w:rPr>
-        <w:t>indicate</w:t>
-      </w:r>
-      <w:r>
-        <w:rPr>
-          <w:rFonts w:ascii="Times New Roman" w:hAnsi="Times New Roman" w:cs="Times New Roman"/>
-          <w:sz w:val="24"/>
-          <w:szCs w:val="24"/>
-        </w:rPr>
-        <w:t>d</w:t>
-      </w:r>
-      <w:r>
-        <w:rPr>
-          <w:rFonts w:ascii="Times New Roman" w:hAnsi="Times New Roman" w:cs="Times New Roman"/>
-          <w:sz w:val="24"/>
-          <w:szCs w:val="24"/>
-        </w:rPr>
-        <w:t xml:space="preserve"> the </w:t>
-      </w:r>
-      <w:r>
-        <w:rPr>
-          <w:rFonts w:ascii="Times New Roman" w:hAnsi="Times New Roman" w:cs="Times New Roman"/>
-          <w:sz w:val="24"/>
-          <w:szCs w:val="24"/>
-        </w:rPr>
-        <w:t>entire invasion</w:t>
+        <w:t>would indicate</w:t>
+      </w:r>
+      <w:r>
+        <w:rPr>
+          <w:rFonts w:ascii="Times New Roman" w:hAnsi="Times New Roman" w:cs="Times New Roman"/>
+          <w:sz w:val="24"/>
+          <w:szCs w:val="24"/>
+        </w:rPr>
+        <w:t xml:space="preserve"> </w:t>
+      </w:r>
+      <w:r>
+        <w:rPr>
+          <w:rFonts w:ascii="Times New Roman" w:hAnsi="Times New Roman" w:cs="Times New Roman"/>
+          <w:sz w:val="24"/>
+          <w:szCs w:val="24"/>
+        </w:rPr>
+        <w:t>complete</w:t>
+      </w:r>
+      <w:r>
+        <w:rPr>
+          <w:rFonts w:ascii="Times New Roman" w:hAnsi="Times New Roman" w:cs="Times New Roman"/>
+          <w:sz w:val="24"/>
+          <w:szCs w:val="24"/>
+        </w:rPr>
+        <w:t xml:space="preserve"> invasion</w:t>
       </w:r>
       <w:r>
         <w:rPr>
@@ -1298,7 +1346,7 @@
           <w:sz w:val="24"/>
           <w:szCs w:val="24"/>
         </w:rPr>
-        <w:t>ed</w:t>
+        <w:t>s</w:t>
       </w:r>
       <w:r>
         <w:rPr>
@@ -1314,7 +1362,7 @@
           <w:sz w:val="24"/>
           <w:szCs w:val="24"/>
         </w:rPr>
-        <w:t xml:space="preserve">the average invasion state in the most downstream 5km of the study area (or the </w:t>
+        <w:t xml:space="preserve">the average invasion state in the most downstream 5km of the study </w:t>
       </w:r>
       <w:r>
         <w:rPr>
@@ -1323,7 +1371,31 @@
           <w:szCs w:val="24"/>
         </w:rPr>
         <w:lastRenderedPageBreak/>
-        <w:t>eastern</w:t>
+        <w:t xml:space="preserve">area (or the </w:t>
+      </w:r>
+      <w:r>
+        <w:rPr>
+          <w:rFonts w:ascii="Times New Roman" w:hAnsi="Times New Roman" w:cs="Times New Roman"/>
+          <w:sz w:val="24"/>
+          <w:szCs w:val="24"/>
+        </w:rPr>
+        <w:t xml:space="preserve">five </w:t>
+      </w:r>
+      <w:r>
+        <w:rPr>
+          <w:rFonts w:ascii="Times New Roman" w:hAnsi="Times New Roman" w:cs="Times New Roman"/>
+          <w:sz w:val="24"/>
+          <w:szCs w:val="24"/>
+        </w:rPr>
+        <w:t>we</w:t>
+      </w:r>
+      <w:r>
+        <w:rPr>
+          <w:rFonts w:ascii="Times New Roman" w:hAnsi="Times New Roman" w:cs="Times New Roman"/>
+          <w:sz w:val="24"/>
+          <w:szCs w:val="24"/>
+        </w:rPr>
+        <w:t>stern</w:t>
       </w:r>
       <w:r>
         <w:rPr>
@@ -1339,15 +1411,15 @@
           <w:sz w:val="24"/>
           <w:szCs w:val="24"/>
         </w:rPr>
-        <w:t xml:space="preserve"> 5km</w:t>
-      </w:r>
-      <w:r>
-        <w:rPr>
-          <w:rFonts w:ascii="Times New Roman" w:hAnsi="Times New Roman" w:cs="Times New Roman"/>
-          <w:sz w:val="24"/>
-          <w:szCs w:val="24"/>
-        </w:rPr>
-        <w:t xml:space="preserve"> segments</w:t>
+        <w:t xml:space="preserve"> </w:t>
+      </w:r>
+      <w:r>
+        <w:rPr>
+          <w:rFonts w:ascii="Times New Roman" w:hAnsi="Times New Roman" w:cs="Times New Roman"/>
+          <w:sz w:val="24"/>
+          <w:szCs w:val="24"/>
+        </w:rPr>
+        <w:t>segments</w:t>
       </w:r>
       <w:r>
         <w:rPr>
@@ -1451,7 +1523,7 @@
           <w:sz w:val="24"/>
           <w:szCs w:val="24"/>
         </w:rPr>
-        <w:t>informed</w:t>
+        <w:t>provided</w:t>
       </w:r>
       <w:r>
         <w:rPr>
@@ -1543,6 +1615,78 @@
           <w:sz w:val="24"/>
           <w:szCs w:val="24"/>
         </w:rPr>
+        <w:t>. They decided that removal of flowering rush</w:t>
+      </w:r>
+      <w:r>
+        <w:rPr>
+          <w:rFonts w:ascii="Times New Roman" w:hAnsi="Times New Roman" w:cs="Times New Roman"/>
+          <w:sz w:val="24"/>
+          <w:szCs w:val="24"/>
+        </w:rPr>
+        <w:t>, using mechanical techniques,</w:t>
+      </w:r>
+      <w:r>
+        <w:rPr>
+          <w:rFonts w:ascii="Times New Roman" w:hAnsi="Times New Roman" w:cs="Times New Roman"/>
+          <w:sz w:val="24"/>
+          <w:szCs w:val="24"/>
+        </w:rPr>
+        <w:t xml:space="preserve"> could either be conducted at segments that they believe represent the downstream edge of invasion or at randomly selected segments that they believe are invaded. CRFWCO decided they</w:t>
+      </w:r>
+      <w:r>
+        <w:rPr>
+          <w:rFonts w:ascii="Times New Roman" w:hAnsi="Times New Roman" w:cs="Times New Roman"/>
+          <w:sz w:val="24"/>
+          <w:szCs w:val="24"/>
+        </w:rPr>
+        <w:t xml:space="preserve"> could collect detection/non-detection data </w:t>
+      </w:r>
+      <w:r>
+        <w:rPr>
+          <w:rFonts w:ascii="Times New Roman" w:hAnsi="Times New Roman" w:cs="Times New Roman"/>
+          <w:sz w:val="24"/>
+          <w:szCs w:val="24"/>
+        </w:rPr>
+        <w:t>once each year after the final removal occurred for th</w:t>
+      </w:r>
+      <w:r>
+        <w:rPr>
+          <w:rFonts w:ascii="Times New Roman" w:hAnsi="Times New Roman" w:cs="Times New Roman"/>
+          <w:sz w:val="24"/>
+          <w:szCs w:val="24"/>
+        </w:rPr>
+        <w:t>at</w:t>
+      </w:r>
+      <w:r>
+        <w:rPr>
+          <w:rFonts w:ascii="Times New Roman" w:hAnsi="Times New Roman" w:cs="Times New Roman"/>
+          <w:sz w:val="24"/>
+          <w:szCs w:val="24"/>
+        </w:rPr>
+        <w:t xml:space="preserve"> year </w:t>
+      </w:r>
+      <w:r>
+        <w:rPr>
+          <w:rFonts w:ascii="Times New Roman" w:hAnsi="Times New Roman" w:cs="Times New Roman"/>
+          <w:sz w:val="24"/>
+          <w:szCs w:val="24"/>
+        </w:rPr>
+        <w:t>at 0, 5, or 10</w:t>
+      </w:r>
+      <w:r>
+        <w:rPr>
+          <w:rFonts w:ascii="Times New Roman" w:hAnsi="Times New Roman" w:cs="Times New Roman"/>
+          <w:sz w:val="24"/>
+          <w:szCs w:val="24"/>
+        </w:rPr>
+        <w:t xml:space="preserve"> segments</w:t>
+      </w:r>
+      <w:r>
+        <w:rPr>
+          <w:rFonts w:ascii="Times New Roman" w:hAnsi="Times New Roman" w:cs="Times New Roman"/>
+          <w:sz w:val="24"/>
+          <w:szCs w:val="24"/>
+        </w:rPr>
         <w:t xml:space="preserve">. </w:t>
       </w:r>
       <w:r>
@@ -1551,47 +1695,7 @@
           <w:sz w:val="24"/>
           <w:szCs w:val="24"/>
         </w:rPr>
-        <w:t xml:space="preserve">They decided that removal of flowering rush could either be conducted at segments that they believe represent the downstream edge of invasion or at randomly selected segments that they believe are invaded. </w:t>
-      </w:r>
-      <w:r>
-        <w:rPr>
-          <w:rFonts w:ascii="Times New Roman" w:hAnsi="Times New Roman" w:cs="Times New Roman"/>
-          <w:sz w:val="24"/>
-          <w:szCs w:val="24"/>
-        </w:rPr>
-        <w:t>CRFWCO decided they</w:t>
-      </w:r>
-      <w:r>
-        <w:rPr>
-          <w:rFonts w:ascii="Times New Roman" w:hAnsi="Times New Roman" w:cs="Times New Roman"/>
-          <w:sz w:val="24"/>
-          <w:szCs w:val="24"/>
-        </w:rPr>
-        <w:t xml:space="preserve"> could collect detection/non-detection data </w:t>
-      </w:r>
-      <w:r>
-        <w:rPr>
-          <w:rFonts w:ascii="Times New Roman" w:hAnsi="Times New Roman" w:cs="Times New Roman"/>
-          <w:sz w:val="24"/>
-          <w:szCs w:val="24"/>
-        </w:rPr>
-        <w:t>once each year after the final removal occurred for th</w:t>
-      </w:r>
-      <w:r>
-        <w:rPr>
-          <w:rFonts w:ascii="Times New Roman" w:hAnsi="Times New Roman" w:cs="Times New Roman"/>
-          <w:sz w:val="24"/>
-          <w:szCs w:val="24"/>
-        </w:rPr>
-        <w:t>at</w:t>
-      </w:r>
-      <w:r>
-        <w:rPr>
-          <w:rFonts w:ascii="Times New Roman" w:hAnsi="Times New Roman" w:cs="Times New Roman"/>
-          <w:sz w:val="24"/>
-          <w:szCs w:val="24"/>
-        </w:rPr>
-        <w:t xml:space="preserve"> year</w:t>
+        <w:t>The</w:t>
       </w:r>
       <w:r>
         <w:rPr>
@@ -1607,62 +1711,6 @@
           <w:sz w:val="24"/>
           <w:szCs w:val="24"/>
         </w:rPr>
-        <w:t>at 0, 5, or 10</w:t>
-      </w:r>
-      <w:r>
-        <w:rPr>
-          <w:rFonts w:ascii="Times New Roman" w:hAnsi="Times New Roman" w:cs="Times New Roman"/>
-          <w:sz w:val="24"/>
-          <w:szCs w:val="24"/>
-        </w:rPr>
-        <w:t xml:space="preserve"> </w:t>
-      </w:r>
-      <w:r>
-        <w:rPr>
-          <w:rFonts w:ascii="Times New Roman" w:hAnsi="Times New Roman" w:cs="Times New Roman"/>
-          <w:sz w:val="24"/>
-          <w:szCs w:val="24"/>
-        </w:rPr>
-        <w:t>1km</w:t>
-      </w:r>
-      <w:r>
-        <w:rPr>
-          <w:rFonts w:ascii="Times New Roman" w:hAnsi="Times New Roman" w:cs="Times New Roman"/>
-          <w:sz w:val="24"/>
-          <w:szCs w:val="24"/>
-        </w:rPr>
-        <w:t xml:space="preserve"> segments</w:t>
-      </w:r>
-      <w:r>
-        <w:rPr>
-          <w:rFonts w:ascii="Times New Roman" w:hAnsi="Times New Roman" w:cs="Times New Roman"/>
-          <w:sz w:val="24"/>
-          <w:szCs w:val="24"/>
-        </w:rPr>
-        <w:t xml:space="preserve">. </w:t>
-      </w:r>
-      <w:r>
-        <w:rPr>
-          <w:rFonts w:ascii="Times New Roman" w:hAnsi="Times New Roman" w:cs="Times New Roman"/>
-          <w:sz w:val="24"/>
-          <w:szCs w:val="24"/>
-        </w:rPr>
-        <w:t>The</w:t>
-      </w:r>
-      <w:r>
-        <w:rPr>
-          <w:rFonts w:ascii="Times New Roman" w:hAnsi="Times New Roman" w:cs="Times New Roman"/>
-          <w:sz w:val="24"/>
-          <w:szCs w:val="24"/>
-        </w:rPr>
-        <w:t xml:space="preserve"> </w:t>
-      </w:r>
-      <w:r>
-        <w:rPr>
-          <w:rFonts w:ascii="Times New Roman" w:hAnsi="Times New Roman" w:cs="Times New Roman"/>
-          <w:sz w:val="24"/>
-          <w:szCs w:val="24"/>
-        </w:rPr>
         <w:t xml:space="preserve">data </w:t>
       </w:r>
       <w:r>
@@ -1687,23 +1735,31 @@
           <w:sz w:val="24"/>
           <w:szCs w:val="24"/>
         </w:rPr>
-        <w:t xml:space="preserve">, which are </w:t>
-      </w:r>
-      <w:r>
-        <w:rPr>
-          <w:rFonts w:ascii="Times New Roman" w:hAnsi="Times New Roman" w:cs="Times New Roman"/>
-          <w:sz w:val="24"/>
-          <w:szCs w:val="24"/>
-        </w:rPr>
-        <w:t xml:space="preserve">the segments that are upstream of the most upstream segment that </w:t>
-      </w:r>
-      <w:r>
-        <w:rPr>
-          <w:rFonts w:ascii="Times New Roman" w:hAnsi="Times New Roman" w:cs="Times New Roman"/>
-          <w:sz w:val="24"/>
-          <w:szCs w:val="24"/>
-        </w:rPr>
-        <w:t>just experienced removal</w:t>
+        <w:t>, representing t</w:t>
+      </w:r>
+      <w:r>
+        <w:rPr>
+          <w:rFonts w:ascii="Times New Roman" w:hAnsi="Times New Roman" w:cs="Times New Roman"/>
+          <w:sz w:val="24"/>
+          <w:szCs w:val="24"/>
+        </w:rPr>
+        <w:t xml:space="preserve">he segments that are upstream of the most upstream segment that </w:t>
+      </w:r>
+      <w:r>
+        <w:rPr>
+          <w:rFonts w:ascii="Times New Roman" w:hAnsi="Times New Roman" w:cs="Times New Roman"/>
+          <w:sz w:val="24"/>
+          <w:szCs w:val="24"/>
+        </w:rPr>
+        <w:t>just experienced remova</w:t>
+      </w:r>
+      <w:r>
+        <w:rPr>
+          <w:rFonts w:ascii="Times New Roman" w:hAnsi="Times New Roman" w:cs="Times New Roman"/>
+          <w:sz w:val="24"/>
+          <w:szCs w:val="24"/>
+        </w:rPr>
+        <w:t>l</w:t>
       </w:r>
       <w:r>
         <w:rPr>
@@ -1954,19 +2010,11 @@
                 <w:rFonts w:ascii="Times New Roman" w:hAnsi="Times New Roman" w:cs="Times New Roman"/>
               </w:rPr>
             </w:pPr>
-            <w:proofErr w:type="gramStart"/>
             <w:r>
               <w:rPr>
                 <w:rFonts w:ascii="Times New Roman" w:hAnsi="Times New Roman" w:cs="Times New Roman"/>
               </w:rPr>
-              <w:t>0</w:t>
-            </w:r>
-            <w:proofErr w:type="gramEnd"/>
-            <w:r>
-              <w:rPr>
-                <w:rFonts w:ascii="Times New Roman" w:hAnsi="Times New Roman" w:cs="Times New Roman"/>
-              </w:rPr>
-              <w:t xml:space="preserve"> segments</w:t>
+              <w:t>0 segments</w:t>
             </w:r>
           </w:p>
         </w:tc>
@@ -2024,19 +2072,11 @@
                 <w:rFonts w:ascii="Times New Roman" w:hAnsi="Times New Roman" w:cs="Times New Roman"/>
               </w:rPr>
             </w:pPr>
-            <w:proofErr w:type="gramStart"/>
             <w:r>
               <w:rPr>
                 <w:rFonts w:ascii="Times New Roman" w:hAnsi="Times New Roman" w:cs="Times New Roman"/>
               </w:rPr>
-              <w:t>5</w:t>
-            </w:r>
-            <w:proofErr w:type="gramEnd"/>
-            <w:r>
-              <w:rPr>
-                <w:rFonts w:ascii="Times New Roman" w:hAnsi="Times New Roman" w:cs="Times New Roman"/>
-              </w:rPr>
-              <w:t xml:space="preserve"> segments</w:t>
+              <w:t>5 segments</w:t>
             </w:r>
           </w:p>
         </w:tc>
@@ -2080,19 +2120,11 @@
                 <w:rFonts w:ascii="Times New Roman" w:hAnsi="Times New Roman" w:cs="Times New Roman"/>
               </w:rPr>
             </w:pPr>
-            <w:proofErr w:type="gramStart"/>
             <w:r>
               <w:rPr>
                 <w:rFonts w:ascii="Times New Roman" w:hAnsi="Times New Roman" w:cs="Times New Roman"/>
               </w:rPr>
-              <w:t>10</w:t>
-            </w:r>
-            <w:proofErr w:type="gramEnd"/>
-            <w:r>
-              <w:rPr>
-                <w:rFonts w:ascii="Times New Roman" w:hAnsi="Times New Roman" w:cs="Times New Roman"/>
-              </w:rPr>
-              <w:t xml:space="preserve"> segments</w:t>
+              <w:t>10 segments</w:t>
             </w:r>
           </w:p>
         </w:tc>
@@ -2112,7 +2144,7 @@
     </w:p>
     <w:p>
       <w:pPr>
-        <w:spacing w:after="0" w:line="240" w:lineRule="auto"/>
+        <w:spacing w:after="120" w:line="240" w:lineRule="auto"/>
         <w:rPr>
           <w:rFonts w:ascii="Times New Roman" w:hAnsi="Times New Roman" w:cs="Times New Roman"/>
           <w:sz w:val="24"/>
@@ -2141,25 +2173,7 @@
           <w:sz w:val="24"/>
           <w:szCs w:val="24"/>
         </w:rPr>
-        <w:t xml:space="preserve"> </w:t>
-      </w:r>
-      <w:proofErr w:type="gramStart"/>
-      <w:r>
-        <w:rPr>
-          <w:rFonts w:ascii="Times New Roman" w:hAnsi="Times New Roman" w:cs="Times New Roman"/>
-          <w:sz w:val="24"/>
-          <w:szCs w:val="24"/>
-        </w:rPr>
-        <w:t>were identified</w:t>
-      </w:r>
-      <w:proofErr w:type="gramEnd"/>
-      <w:r>
-        <w:rPr>
-          <w:rFonts w:ascii="Times New Roman" w:hAnsi="Times New Roman" w:cs="Times New Roman"/>
-          <w:sz w:val="24"/>
-          <w:szCs w:val="24"/>
-        </w:rPr>
-        <w:t xml:space="preserve"> from the strategy table.</w:t>
+        <w:t xml:space="preserve"> were identified from the strategy table.</w:t>
       </w:r>
     </w:p>
     <w:p>
@@ -2169,6 +2183,7 @@
           <w:ilvl w:val="0"/>
           <w:numId w:val="2"/>
         </w:numPr>
+        <w:spacing w:after="120"/>
         <w:rPr>
           <w:rFonts w:ascii="Times New Roman" w:hAnsi="Times New Roman" w:cs="Times New Roman"/>
           <w:sz w:val="24"/>
@@ -2223,6 +2238,7 @@
           <w:ilvl w:val="0"/>
           <w:numId w:val="2"/>
         </w:numPr>
+        <w:spacing w:after="120"/>
         <w:rPr>
           <w:rFonts w:ascii="Times New Roman" w:hAnsi="Times New Roman" w:cs="Times New Roman"/>
           <w:sz w:val="24"/>
@@ -2277,6 +2293,7 @@
           <w:ilvl w:val="0"/>
           <w:numId w:val="2"/>
         </w:numPr>
+        <w:spacing w:after="120"/>
         <w:rPr>
           <w:rFonts w:ascii="Times New Roman" w:hAnsi="Times New Roman" w:cs="Times New Roman"/>
           <w:sz w:val="24"/>
@@ -2331,6 +2348,7 @@
           <w:ilvl w:val="0"/>
           <w:numId w:val="2"/>
         </w:numPr>
+        <w:spacing w:after="120"/>
         <w:rPr>
           <w:rFonts w:ascii="Times New Roman" w:hAnsi="Times New Roman" w:cs="Times New Roman"/>
           <w:sz w:val="24"/>
@@ -2385,6 +2403,7 @@
           <w:ilvl w:val="0"/>
           <w:numId w:val="2"/>
         </w:numPr>
+        <w:spacing w:after="120" w:line="240" w:lineRule="auto"/>
         <w:rPr>
           <w:rFonts w:ascii="Times New Roman" w:hAnsi="Times New Roman" w:cs="Times New Roman"/>
           <w:sz w:val="24"/>
@@ -2439,6 +2458,7 @@
           <w:ilvl w:val="0"/>
           <w:numId w:val="2"/>
         </w:numPr>
+        <w:spacing w:after="120" w:line="240" w:lineRule="auto"/>
         <w:rPr>
           <w:rFonts w:ascii="Times New Roman" w:hAnsi="Times New Roman" w:cs="Times New Roman"/>
           <w:sz w:val="24"/>
@@ -2488,6 +2508,17 @@
     </w:p>
     <w:p>
       <w:pPr>
+        <w:pStyle w:val="ListParagraph"/>
+        <w:spacing w:after="0" w:line="240" w:lineRule="auto"/>
+        <w:rPr>
+          <w:rFonts w:ascii="Times New Roman" w:hAnsi="Times New Roman" w:cs="Times New Roman"/>
+          <w:sz w:val="24"/>
+          <w:szCs w:val="24"/>
+        </w:rPr>
+      </w:pPr>
+    </w:p>
+    <w:p>
+      <w:pPr>
         <w:spacing w:after="0" w:line="240" w:lineRule="auto"/>
         <w:rPr>
           <w:rFonts w:ascii="Times New Roman" w:hAnsi="Times New Roman" w:cs="Times New Roman"/>
@@ -2965,7 +2996,16 @@
           <w:sz w:val="24"/>
           <w:szCs w:val="24"/>
         </w:rPr>
-        <w:t xml:space="preserve"> and eradication probability. The </w:t>
+        <w:t xml:space="preserve"> and </w:t>
+      </w:r>
+      <w:r>
+        <w:rPr>
+          <w:rFonts w:ascii="Times New Roman" w:hAnsi="Times New Roman" w:cs="Times New Roman"/>
+          <w:sz w:val="24"/>
+          <w:szCs w:val="24"/>
+        </w:rPr>
+        <w:lastRenderedPageBreak/>
+        <w:t xml:space="preserve">eradication probability. The </w:t>
       </w:r>
       <w:r>
         <w:rPr>
@@ -3005,40 +3045,23 @@
           <w:sz w:val="24"/>
           <w:szCs w:val="24"/>
         </w:rPr>
-        <w:t xml:space="preserve"> with</w:t>
-      </w:r>
-      <w:r>
-        <w:rPr>
-          <w:rFonts w:ascii="Times New Roman" w:hAnsi="Times New Roman" w:cs="Times New Roman"/>
-          <w:sz w:val="24"/>
-          <w:szCs w:val="24"/>
-        </w:rPr>
-        <w:t xml:space="preserve"> a </w:t>
-      </w:r>
-      <w:r>
-        <w:rPr>
-          <w:rFonts w:ascii="Times New Roman" w:hAnsi="Times New Roman" w:cs="Times New Roman"/>
-          <w:sz w:val="24"/>
-          <w:szCs w:val="24"/>
-        </w:rPr>
-        <w:lastRenderedPageBreak/>
-        <w:t>detection</w:t>
-      </w:r>
-      <w:r>
-        <w:rPr>
-          <w:rFonts w:ascii="Times New Roman" w:hAnsi="Times New Roman" w:cs="Times New Roman"/>
-          <w:sz w:val="24"/>
-          <w:szCs w:val="24"/>
-        </w:rPr>
-        <w:t xml:space="preserve"> probability</w:t>
-      </w:r>
-      <w:r>
-        <w:rPr>
-          <w:rFonts w:ascii="Times New Roman" w:hAnsi="Times New Roman" w:cs="Times New Roman"/>
-          <w:sz w:val="24"/>
-          <w:szCs w:val="24"/>
-        </w:rPr>
-        <w:t xml:space="preserve"> parameter</w:t>
+        <w:t xml:space="preserve"> </w:t>
+      </w:r>
+      <w:r>
+        <w:rPr>
+          <w:rFonts w:ascii="Times New Roman" w:hAnsi="Times New Roman" w:cs="Times New Roman"/>
+          <w:sz w:val="24"/>
+          <w:szCs w:val="24"/>
+        </w:rPr>
+        <w:t>using</w:t>
+      </w:r>
+      <w:r>
+        <w:rPr>
+          <w:rFonts w:ascii="Times New Roman" w:hAnsi="Times New Roman" w:cs="Times New Roman"/>
+          <w:sz w:val="24"/>
+          <w:szCs w:val="24"/>
+        </w:rPr>
+        <w:t xml:space="preserve"> a detection probability parameter</w:t>
       </w:r>
       <w:r>
         <w:rPr>
@@ -3110,7 +3133,15 @@
           <w:sz w:val="24"/>
           <w:szCs w:val="24"/>
         </w:rPr>
-        <w:t>uninvaded and the estimation model had uncertainty in the states of the rest of the river</w:t>
+        <w:t>uninvaded,</w:t>
+      </w:r>
+      <w:r>
+        <w:rPr>
+          <w:rFonts w:ascii="Times New Roman" w:hAnsi="Times New Roman" w:cs="Times New Roman"/>
+          <w:sz w:val="24"/>
+          <w:szCs w:val="24"/>
+        </w:rPr>
+        <w:t xml:space="preserve"> and the estimation model had uncertainty in the states of the rest of the river</w:t>
       </w:r>
       <w:r>
         <w:rPr>
@@ -3162,7 +3193,23 @@
           <w:sz w:val="24"/>
           <w:szCs w:val="24"/>
         </w:rPr>
-        <w:t xml:space="preserve"> invasion states at the end of 10 years at each 1km river segment </w:t>
+        <w:t xml:space="preserve"> </w:t>
+      </w:r>
+      <w:r>
+        <w:rPr>
+          <w:rFonts w:ascii="Times New Roman" w:hAnsi="Times New Roman" w:cs="Times New Roman"/>
+          <w:sz w:val="24"/>
+          <w:szCs w:val="24"/>
+        </w:rPr>
+        <w:t xml:space="preserve">true </w:t>
+      </w:r>
+      <w:r>
+        <w:rPr>
+          <w:rFonts w:ascii="Times New Roman" w:hAnsi="Times New Roman" w:cs="Times New Roman"/>
+          <w:sz w:val="24"/>
+          <w:szCs w:val="24"/>
+        </w:rPr>
+        <w:t xml:space="preserve">invasion states at the end of 10 years at each 1km river segment </w:t>
       </w:r>
       <w:r>
         <w:rPr>
@@ -3235,6 +3282,14 @@
           <w:szCs w:val="24"/>
         </w:rPr>
         <w:t xml:space="preserve"> consequence table (Table 2)</w:t>
+      </w:r>
+      <w:r>
+        <w:rPr>
+          <w:rFonts w:ascii="Times New Roman" w:hAnsi="Times New Roman" w:cs="Times New Roman"/>
+          <w:sz w:val="24"/>
+          <w:szCs w:val="24"/>
+        </w:rPr>
+        <w:t>.</w:t>
       </w:r>
     </w:p>
     <w:p>
@@ -3548,7 +3603,7 @@
           <w:sz w:val="20"/>
           <w:szCs w:val="20"/>
         </w:rPr>
-        <w:t xml:space="preserve"> less than 1 represent that some simulations </w:t>
+        <w:t xml:space="preserve"> less than 1 </w:t>
       </w:r>
       <w:r>
         <w:rPr>
@@ -3556,7 +3611,7 @@
           <w:sz w:val="20"/>
           <w:szCs w:val="20"/>
         </w:rPr>
-        <w:t xml:space="preserve">resulted in different invaded and not </w:t>
+        <w:t>indicate</w:t>
       </w:r>
       <w:r>
         <w:rPr>
@@ -3564,7 +3619,7 @@
           <w:sz w:val="20"/>
           <w:szCs w:val="20"/>
         </w:rPr>
-        <w:t xml:space="preserve">invaded </w:t>
+        <w:t xml:space="preserve"> that some simulations </w:t>
       </w:r>
       <w:r>
         <w:rPr>
@@ -3572,7 +3627,7 @@
           <w:sz w:val="20"/>
           <w:szCs w:val="20"/>
         </w:rPr>
-        <w:t xml:space="preserve">states after </w:t>
+        <w:t>had variations in the final states at each segment</w:t>
       </w:r>
       <w:r>
         <w:rPr>
@@ -3580,7 +3635,7 @@
           <w:sz w:val="20"/>
           <w:szCs w:val="20"/>
         </w:rPr>
-        <w:t>10 years</w:t>
+        <w:t>.</w:t>
       </w:r>
       <w:r>
         <w:rPr>
@@ -3588,7 +3643,7 @@
           <w:sz w:val="20"/>
           <w:szCs w:val="20"/>
         </w:rPr>
-        <w:t>.</w:t>
+        <w:t xml:space="preserve"> h</w:t>
       </w:r>
       <w:r>
         <w:rPr>
@@ -3596,7 +3651,7 @@
           <w:sz w:val="20"/>
           <w:szCs w:val="20"/>
         </w:rPr>
-        <w:t xml:space="preserve"> h</w:t>
+        <w:t>) Inset map of the study area (black box</w:t>
       </w:r>
       <w:r>
         <w:rPr>
@@ -3604,15 +3659,7 @@
           <w:sz w:val="20"/>
           <w:szCs w:val="20"/>
         </w:rPr>
-        <w:t>) Inset map of the study area (black box</w:t>
-      </w:r>
-      <w:r>
-        <w:rPr>
-          <w:rFonts w:ascii="Times New Roman" w:hAnsi="Times New Roman" w:cs="Times New Roman"/>
-          <w:sz w:val="20"/>
-          <w:szCs w:val="20"/>
-        </w:rPr>
-        <w:t xml:space="preserve">). </w:t>
+        <w:t xml:space="preserve">) </w:t>
       </w:r>
     </w:p>
     <w:p>
@@ -3753,7 +3800,7 @@
     <w:tbl>
       <w:tblPr>
         <w:tblStyle w:val="TableGrid"/>
-        <w:tblW w:w="7555" w:type="dxa"/>
+        <w:tblW w:w="7830" w:type="dxa"/>
         <w:jc w:val="center"/>
         <w:tblLook w:val="04A0" w:firstRow="1" w:lastRow="0" w:firstColumn="1" w:lastColumn="0" w:noHBand="0" w:noVBand="1"/>
       </w:tblPr>
@@ -3761,7 +3808,7 @@
         <w:gridCol w:w="2610"/>
         <w:gridCol w:w="1710"/>
         <w:gridCol w:w="1800"/>
-        <w:gridCol w:w="1435"/>
+        <w:gridCol w:w="1710"/>
       </w:tblGrid>
       <w:tr>
         <w:trPr>
@@ -3824,7 +3871,7 @@
               <w:rPr>
                 <w:rFonts w:ascii="Times New Roman" w:hAnsi="Times New Roman" w:cs="Times New Roman"/>
               </w:rPr>
-              <w:t>Average state</w:t>
+              <w:t>Minimize presence after 10 years</w:t>
             </w:r>
           </w:p>
           <w:p>
@@ -3871,7 +3918,19 @@
               <w:rPr>
                 <w:rFonts w:ascii="Times New Roman" w:hAnsi="Times New Roman" w:cs="Times New Roman"/>
               </w:rPr>
-              <w:t>Average downstream state</w:t>
+              <w:t xml:space="preserve">Minimize downstream </w:t>
+            </w:r>
+            <w:r>
+              <w:rPr>
+                <w:rFonts w:ascii="Times New Roman" w:hAnsi="Times New Roman" w:cs="Times New Roman"/>
+              </w:rPr>
+              <w:t>presence</w:t>
+            </w:r>
+            <w:r>
+              <w:rPr>
+                <w:rFonts w:ascii="Times New Roman" w:hAnsi="Times New Roman" w:cs="Times New Roman"/>
+              </w:rPr>
+              <w:t xml:space="preserve"> after 10 years</w:t>
             </w:r>
           </w:p>
           <w:p>
@@ -3891,7 +3950,7 @@
         </w:tc>
         <w:tc>
           <w:tcPr>
-            <w:tcW w:w="1435" w:type="dxa"/>
+            <w:tcW w:w="1710" w:type="dxa"/>
             <w:tcBorders>
               <w:top w:val="single" w:sz="12" w:space="0" w:color="auto"/>
               <w:left w:val="nil"/>
@@ -3913,6 +3972,12 @@
                 <w:rFonts w:ascii="Times New Roman" w:hAnsi="Times New Roman" w:cs="Times New Roman"/>
               </w:rPr>
               <w:t xml:space="preserve">3. </w:t>
+            </w:r>
+            <w:r>
+              <w:rPr>
+                <w:rFonts w:ascii="Times New Roman" w:hAnsi="Times New Roman" w:cs="Times New Roman"/>
+              </w:rPr>
+              <w:t xml:space="preserve">Minimize </w:t>
             </w:r>
             <w:r>
               <w:rPr>
@@ -3997,19 +4062,11 @@
                 <w:rFonts w:ascii="Times New Roman" w:hAnsi="Times New Roman" w:cs="Times New Roman"/>
               </w:rPr>
             </w:pPr>
-            <w:proofErr w:type="gramStart"/>
             <w:r>
               <w:rPr>
                 <w:rFonts w:ascii="Times New Roman" w:hAnsi="Times New Roman" w:cs="Times New Roman"/>
               </w:rPr>
-              <w:t>10</w:t>
-            </w:r>
-            <w:proofErr w:type="gramEnd"/>
-            <w:r>
-              <w:rPr>
-                <w:rFonts w:ascii="Times New Roman" w:hAnsi="Times New Roman" w:cs="Times New Roman"/>
-              </w:rPr>
-              <w:t xml:space="preserve"> observations</w:t>
+              <w:t>10 observations</w:t>
             </w:r>
           </w:p>
         </w:tc>
@@ -4069,7 +4126,7 @@
         </w:tc>
         <w:tc>
           <w:tcPr>
-            <w:tcW w:w="1435" w:type="dxa"/>
+            <w:tcW w:w="1710" w:type="dxa"/>
             <w:tcBorders>
               <w:top w:val="single" w:sz="12" w:space="0" w:color="auto"/>
               <w:left w:val="nil"/>
@@ -4138,19 +4195,11 @@
                 <w:rFonts w:ascii="Times New Roman" w:hAnsi="Times New Roman" w:cs="Times New Roman"/>
               </w:rPr>
             </w:pPr>
-            <w:proofErr w:type="gramStart"/>
             <w:r>
               <w:rPr>
                 <w:rFonts w:ascii="Times New Roman" w:hAnsi="Times New Roman" w:cs="Times New Roman"/>
               </w:rPr>
-              <w:t>5</w:t>
-            </w:r>
-            <w:proofErr w:type="gramEnd"/>
-            <w:r>
-              <w:rPr>
-                <w:rFonts w:ascii="Times New Roman" w:hAnsi="Times New Roman" w:cs="Times New Roman"/>
-              </w:rPr>
-              <w:t xml:space="preserve"> observations</w:t>
+              <w:t>5 observations</w:t>
             </w:r>
           </w:p>
         </w:tc>
@@ -4210,7 +4259,7 @@
         </w:tc>
         <w:tc>
           <w:tcPr>
-            <w:tcW w:w="1435" w:type="dxa"/>
+            <w:tcW w:w="1710" w:type="dxa"/>
             <w:tcBorders>
               <w:top w:val="single" w:sz="4" w:space="0" w:color="auto"/>
               <w:left w:val="nil"/>
@@ -4342,7 +4391,7 @@
         </w:tc>
         <w:tc>
           <w:tcPr>
-            <w:tcW w:w="1435" w:type="dxa"/>
+            <w:tcW w:w="1710" w:type="dxa"/>
             <w:tcBorders>
               <w:top w:val="single" w:sz="4" w:space="0" w:color="auto"/>
               <w:left w:val="nil"/>
@@ -4411,19 +4460,11 @@
                 <w:rFonts w:ascii="Times New Roman" w:hAnsi="Times New Roman" w:cs="Times New Roman"/>
               </w:rPr>
             </w:pPr>
-            <w:proofErr w:type="gramStart"/>
             <w:r>
               <w:rPr>
                 <w:rFonts w:ascii="Times New Roman" w:hAnsi="Times New Roman" w:cs="Times New Roman"/>
               </w:rPr>
-              <w:t>10</w:t>
-            </w:r>
-            <w:proofErr w:type="gramEnd"/>
-            <w:r>
-              <w:rPr>
-                <w:rFonts w:ascii="Times New Roman" w:hAnsi="Times New Roman" w:cs="Times New Roman"/>
-              </w:rPr>
-              <w:t xml:space="preserve"> observations</w:t>
+              <w:t>10 observations</w:t>
             </w:r>
           </w:p>
         </w:tc>
@@ -4483,7 +4524,7 @@
         </w:tc>
         <w:tc>
           <w:tcPr>
-            <w:tcW w:w="1435" w:type="dxa"/>
+            <w:tcW w:w="1710" w:type="dxa"/>
             <w:tcBorders>
               <w:top w:val="single" w:sz="4" w:space="0" w:color="auto"/>
               <w:left w:val="nil"/>
@@ -4557,19 +4598,11 @@
                 <w:rFonts w:ascii="Times New Roman" w:hAnsi="Times New Roman" w:cs="Times New Roman"/>
               </w:rPr>
             </w:pPr>
-            <w:proofErr w:type="gramStart"/>
             <w:r>
               <w:rPr>
                 <w:rFonts w:ascii="Times New Roman" w:hAnsi="Times New Roman" w:cs="Times New Roman"/>
               </w:rPr>
-              <w:t>5</w:t>
-            </w:r>
-            <w:proofErr w:type="gramEnd"/>
-            <w:r>
-              <w:rPr>
-                <w:rFonts w:ascii="Times New Roman" w:hAnsi="Times New Roman" w:cs="Times New Roman"/>
-              </w:rPr>
-              <w:t xml:space="preserve"> observations</w:t>
+              <w:t>5 observations</w:t>
             </w:r>
           </w:p>
         </w:tc>
@@ -4629,7 +4662,7 @@
         </w:tc>
         <w:tc>
           <w:tcPr>
-            <w:tcW w:w="1435" w:type="dxa"/>
+            <w:tcW w:w="1710" w:type="dxa"/>
             <w:tcBorders>
               <w:top w:val="single" w:sz="4" w:space="0" w:color="auto"/>
               <w:left w:val="nil"/>
@@ -4767,7 +4800,7 @@
         </w:tc>
         <w:tc>
           <w:tcPr>
-            <w:tcW w:w="1435" w:type="dxa"/>
+            <w:tcW w:w="1710" w:type="dxa"/>
             <w:tcBorders>
               <w:top w:val="single" w:sz="4" w:space="0" w:color="auto"/>
               <w:left w:val="nil"/>
@@ -4843,6 +4876,70 @@
           <w:sz w:val="24"/>
           <w:szCs w:val="24"/>
         </w:rPr>
+        <w:t xml:space="preserve">CRFWCO removed the means objective to minimize removal cost because all alternatives had the same removal effort, hence this cost would be the same across all alternatives. </w:t>
+      </w:r>
+      <w:r>
+        <w:rPr>
+          <w:rFonts w:ascii="Times New Roman" w:hAnsi="Times New Roman" w:cs="Times New Roman"/>
+          <w:sz w:val="24"/>
+          <w:szCs w:val="24"/>
+        </w:rPr>
+        <w:t xml:space="preserve">When </w:t>
+      </w:r>
+      <w:r>
+        <w:rPr>
+          <w:rFonts w:ascii="Times New Roman" w:hAnsi="Times New Roman" w:cs="Times New Roman"/>
+          <w:sz w:val="24"/>
+          <w:szCs w:val="24"/>
+        </w:rPr>
+        <w:t>CRFWCO analyzed the</w:t>
+      </w:r>
+      <w:r>
+        <w:rPr>
+          <w:rFonts w:ascii="Times New Roman" w:hAnsi="Times New Roman" w:cs="Times New Roman"/>
+          <w:sz w:val="24"/>
+          <w:szCs w:val="24"/>
+        </w:rPr>
+        <w:t xml:space="preserve"> consequence table</w:t>
+      </w:r>
+      <w:r>
+        <w:rPr>
+          <w:rFonts w:ascii="Times New Roman" w:hAnsi="Times New Roman" w:cs="Times New Roman"/>
+          <w:sz w:val="24"/>
+          <w:szCs w:val="24"/>
+        </w:rPr>
+        <w:t>,</w:t>
+      </w:r>
+      <w:r>
+        <w:rPr>
+          <w:rFonts w:ascii="Times New Roman" w:hAnsi="Times New Roman" w:cs="Times New Roman"/>
+          <w:sz w:val="24"/>
+          <w:szCs w:val="24"/>
+        </w:rPr>
+        <w:t xml:space="preserve"> they decided that objective 1 was irrelevant because they believed there was not a </w:t>
+      </w:r>
+      <w:r>
+        <w:rPr>
+          <w:rFonts w:ascii="Times New Roman" w:hAnsi="Times New Roman" w:cs="Times New Roman"/>
+          <w:sz w:val="24"/>
+          <w:szCs w:val="24"/>
+        </w:rPr>
+        <w:t>significant</w:t>
+      </w:r>
+      <w:r>
+        <w:rPr>
+          <w:rFonts w:ascii="Times New Roman" w:hAnsi="Times New Roman" w:cs="Times New Roman"/>
+          <w:sz w:val="24"/>
+          <w:szCs w:val="24"/>
+        </w:rPr>
+        <w:t xml:space="preserve"> difference between alternatives in this objective. With the remaining two objectives, </w:t>
+      </w:r>
+      <w:r>
+        <w:rPr>
+          <w:rFonts w:ascii="Times New Roman" w:hAnsi="Times New Roman" w:cs="Times New Roman"/>
+          <w:sz w:val="24"/>
+          <w:szCs w:val="24"/>
+        </w:rPr>
         <w:t>CRFWCO</w:t>
       </w:r>
       <w:r>
@@ -4851,86 +4948,6 @@
           <w:sz w:val="24"/>
           <w:szCs w:val="24"/>
         </w:rPr>
-        <w:t xml:space="preserve"> removed the means objective to minimize removal cost because all alternatives had the same removal effort, hence this cost would be the same across all alternatives. </w:t>
-      </w:r>
-      <w:r>
-        <w:rPr>
-          <w:rFonts w:ascii="Times New Roman" w:hAnsi="Times New Roman" w:cs="Times New Roman"/>
-          <w:sz w:val="24"/>
-          <w:szCs w:val="24"/>
-        </w:rPr>
-        <w:t xml:space="preserve">When </w:t>
-      </w:r>
-      <w:r>
-        <w:rPr>
-          <w:rFonts w:ascii="Times New Roman" w:hAnsi="Times New Roman" w:cs="Times New Roman"/>
-          <w:sz w:val="24"/>
-          <w:szCs w:val="24"/>
-        </w:rPr>
-        <w:t>CRFWCO</w:t>
-      </w:r>
-      <w:r>
-        <w:rPr>
-          <w:rFonts w:ascii="Times New Roman" w:hAnsi="Times New Roman" w:cs="Times New Roman"/>
-          <w:sz w:val="24"/>
-          <w:szCs w:val="24"/>
-        </w:rPr>
-        <w:t xml:space="preserve"> analyzed the</w:t>
-      </w:r>
-      <w:r>
-        <w:rPr>
-          <w:rFonts w:ascii="Times New Roman" w:hAnsi="Times New Roman" w:cs="Times New Roman"/>
-          <w:sz w:val="24"/>
-          <w:szCs w:val="24"/>
-        </w:rPr>
-        <w:t xml:space="preserve"> consequence table</w:t>
-      </w:r>
-      <w:r>
-        <w:rPr>
-          <w:rFonts w:ascii="Times New Roman" w:hAnsi="Times New Roman" w:cs="Times New Roman"/>
-          <w:sz w:val="24"/>
-          <w:szCs w:val="24"/>
-        </w:rPr>
-        <w:t>,</w:t>
-      </w:r>
-      <w:r>
-        <w:rPr>
-          <w:rFonts w:ascii="Times New Roman" w:hAnsi="Times New Roman" w:cs="Times New Roman"/>
-          <w:sz w:val="24"/>
-          <w:szCs w:val="24"/>
-        </w:rPr>
-        <w:t xml:space="preserve"> they decided that objective 1 was irrelevant because they believed there was not a </w:t>
-      </w:r>
-      <w:r>
-        <w:rPr>
-          <w:rFonts w:ascii="Times New Roman" w:hAnsi="Times New Roman" w:cs="Times New Roman"/>
-          <w:sz w:val="24"/>
-          <w:szCs w:val="24"/>
-        </w:rPr>
-        <w:t>significant</w:t>
-      </w:r>
-      <w:r>
-        <w:rPr>
-          <w:rFonts w:ascii="Times New Roman" w:hAnsi="Times New Roman" w:cs="Times New Roman"/>
-          <w:sz w:val="24"/>
-          <w:szCs w:val="24"/>
-        </w:rPr>
-        <w:t xml:space="preserve"> difference between alternatives in this objective. With the remaining two objectives, </w:t>
-      </w:r>
-      <w:r>
-        <w:rPr>
-          <w:rFonts w:ascii="Times New Roman" w:hAnsi="Times New Roman" w:cs="Times New Roman"/>
-          <w:sz w:val="24"/>
-          <w:szCs w:val="24"/>
-        </w:rPr>
-        <w:t>CRFWCO</w:t>
-      </w:r>
-      <w:r>
-        <w:rPr>
-          <w:rFonts w:ascii="Times New Roman" w:hAnsi="Times New Roman" w:cs="Times New Roman"/>
-          <w:sz w:val="24"/>
-          <w:szCs w:val="24"/>
-        </w:rPr>
         <w:t xml:space="preserve"> </w:t>
       </w:r>
       <w:r>
@@ -4963,25 +4980,7 @@
           <w:sz w:val="24"/>
           <w:szCs w:val="24"/>
         </w:rPr>
-        <w:t xml:space="preserve"> </w:t>
-      </w:r>
-      <w:proofErr w:type="gramStart"/>
-      <w:r>
-        <w:rPr>
-          <w:rFonts w:ascii="Times New Roman" w:hAnsi="Times New Roman" w:cs="Times New Roman"/>
-          <w:sz w:val="24"/>
-          <w:szCs w:val="24"/>
-        </w:rPr>
-        <w:t>were dominated</w:t>
-      </w:r>
-      <w:proofErr w:type="gramEnd"/>
-      <w:r>
-        <w:rPr>
-          <w:rFonts w:ascii="Times New Roman" w:hAnsi="Times New Roman" w:cs="Times New Roman"/>
-          <w:sz w:val="24"/>
-          <w:szCs w:val="24"/>
-        </w:rPr>
-        <w:t xml:space="preserve">. </w:t>
+        <w:t xml:space="preserve"> were dominated. </w:t>
       </w:r>
     </w:p>
     <w:p>
@@ -5089,15 +5088,7 @@
           <w:sz w:val="24"/>
           <w:szCs w:val="24"/>
         </w:rPr>
-        <w:t>CRFWCO</w:t>
-      </w:r>
-      <w:r>
-        <w:rPr>
-          <w:rFonts w:ascii="Times New Roman" w:hAnsi="Times New Roman" w:cs="Times New Roman"/>
-          <w:sz w:val="24"/>
-          <w:szCs w:val="24"/>
-        </w:rPr>
-        <w:t xml:space="preserve"> calculated the</w:t>
+        <w:t>CRFWCO calculated the</w:t>
       </w:r>
       <w:r>
         <w:rPr>
@@ -5137,23 +5128,15 @@
           <w:sz w:val="24"/>
           <w:szCs w:val="24"/>
         </w:rPr>
-        <w:t xml:space="preserve">the expected value with information (0.68) and the expected value without information (0.78), which was </w:t>
-      </w:r>
-      <w:r>
-        <w:rPr>
-          <w:rFonts w:ascii="Times New Roman" w:hAnsi="Times New Roman" w:cs="Times New Roman"/>
-          <w:sz w:val="24"/>
-          <w:szCs w:val="24"/>
-        </w:rPr>
-        <w:t>-0.10</w:t>
-      </w:r>
-      <w:r>
-        <w:rPr>
-          <w:rFonts w:ascii="Times New Roman" w:hAnsi="Times New Roman" w:cs="Times New Roman"/>
-          <w:sz w:val="24"/>
-          <w:szCs w:val="24"/>
-        </w:rPr>
-        <w:t xml:space="preserve"> which represents </w:t>
+        <w:t xml:space="preserve">the expected value with information (0.68) and the expected value without information (0.78), </w:t>
+      </w:r>
+      <w:r>
+        <w:rPr>
+          <w:rFonts w:ascii="Times New Roman" w:hAnsi="Times New Roman" w:cs="Times New Roman"/>
+          <w:sz w:val="24"/>
+          <w:szCs w:val="24"/>
+        </w:rPr>
+        <w:t xml:space="preserve">which represents </w:t>
       </w:r>
       <w:r>
         <w:rPr>
@@ -5169,7 +5152,15 @@
           <w:sz w:val="24"/>
           <w:szCs w:val="24"/>
         </w:rPr>
-        <w:t xml:space="preserve"> in overall downstream states</w:t>
+        <w:t xml:space="preserve"> in overall downstream </w:t>
+      </w:r>
+      <w:r>
+        <w:rPr>
+          <w:rFonts w:ascii="Times New Roman" w:hAnsi="Times New Roman" w:cs="Times New Roman"/>
+          <w:sz w:val="24"/>
+          <w:szCs w:val="24"/>
+        </w:rPr>
+        <w:t>segment states</w:t>
       </w:r>
       <w:r>
         <w:rPr>
@@ -5301,7 +5292,15 @@
           <w:sz w:val="24"/>
           <w:szCs w:val="24"/>
         </w:rPr>
-        <w:t xml:space="preserve">$5,000/ year. Given this tradeoff </w:t>
+        <w:t>$5,000/ year. Given this tradeoff</w:t>
+      </w:r>
+      <w:r>
+        <w:rPr>
+          <w:rFonts w:ascii="Times New Roman" w:hAnsi="Times New Roman" w:cs="Times New Roman"/>
+          <w:sz w:val="24"/>
+          <w:szCs w:val="24"/>
+        </w:rPr>
+        <w:t xml:space="preserve">, </w:t>
       </w:r>
       <w:r>
         <w:rPr>
@@ -5325,23 +5324,7 @@
           <w:sz w:val="24"/>
           <w:szCs w:val="24"/>
         </w:rPr>
-        <w:t xml:space="preserve"> of </w:t>
-      </w:r>
-      <w:r>
-        <w:rPr>
-          <w:rFonts w:ascii="Times New Roman" w:hAnsi="Times New Roman" w:cs="Times New Roman"/>
-          <w:sz w:val="24"/>
-          <w:szCs w:val="24"/>
-        </w:rPr>
-        <w:t>CRFWCO</w:t>
-      </w:r>
-      <w:r>
-        <w:rPr>
-          <w:rFonts w:ascii="Times New Roman" w:hAnsi="Times New Roman" w:cs="Times New Roman"/>
-          <w:sz w:val="24"/>
-          <w:szCs w:val="24"/>
-        </w:rPr>
-        <w:t xml:space="preserve">, </w:t>
+        <w:t xml:space="preserve"> of CRFWCO </w:t>
       </w:r>
       <w:r>
         <w:rPr>
@@ -5405,6 +5388,14 @@
           <w:sz w:val="24"/>
           <w:szCs w:val="24"/>
         </w:rPr>
+        <w:t xml:space="preserve">in </w:t>
+      </w:r>
+      <w:r>
+        <w:rPr>
+          <w:rFonts w:ascii="Times New Roman" w:hAnsi="Times New Roman" w:cs="Times New Roman"/>
+          <w:sz w:val="24"/>
+          <w:szCs w:val="24"/>
+        </w:rPr>
         <w:t xml:space="preserve">weights on </w:t>
       </w:r>
       <w:r>
@@ -5469,15 +5460,7 @@
           <w:sz w:val="24"/>
           <w:szCs w:val="24"/>
         </w:rPr>
-        <w:t>, t</w:t>
-      </w:r>
-      <w:r>
-        <w:rPr>
-          <w:rFonts w:ascii="Times New Roman" w:hAnsi="Times New Roman" w:cs="Times New Roman"/>
-          <w:sz w:val="24"/>
-          <w:szCs w:val="24"/>
-        </w:rPr>
-        <w:t>he weighted preference</w:t>
+        <w:t>, the weighted preference</w:t>
       </w:r>
       <w:r>
         <w:rPr>
@@ -5509,25 +5492,7 @@
           <w:sz w:val="24"/>
           <w:szCs w:val="24"/>
         </w:rPr>
-        <w:t xml:space="preserve"> for alternatives 2 and </w:t>
-      </w:r>
-      <w:proofErr w:type="gramStart"/>
-      <w:r>
-        <w:rPr>
-          <w:rFonts w:ascii="Times New Roman" w:hAnsi="Times New Roman" w:cs="Times New Roman"/>
-          <w:sz w:val="24"/>
-          <w:szCs w:val="24"/>
-        </w:rPr>
-        <w:t>3</w:t>
-      </w:r>
-      <w:proofErr w:type="gramEnd"/>
-      <w:r>
-        <w:rPr>
-          <w:rFonts w:ascii="Times New Roman" w:hAnsi="Times New Roman" w:cs="Times New Roman"/>
-          <w:sz w:val="24"/>
-          <w:szCs w:val="24"/>
-        </w:rPr>
-        <w:t xml:space="preserve"> respectively</w:t>
+        <w:t xml:space="preserve"> for alternatives 2 and 3 respectively</w:t>
       </w:r>
       <w:r>
         <w:rPr>
@@ -5559,25 +5524,7 @@
           <w:sz w:val="24"/>
           <w:szCs w:val="24"/>
         </w:rPr>
-        <w:t xml:space="preserve">alternative </w:t>
-      </w:r>
-      <w:proofErr w:type="gramStart"/>
-      <w:r>
-        <w:rPr>
-          <w:rFonts w:ascii="Times New Roman" w:hAnsi="Times New Roman" w:cs="Times New Roman"/>
-          <w:sz w:val="24"/>
-          <w:szCs w:val="24"/>
-        </w:rPr>
-        <w:t>2</w:t>
-      </w:r>
-      <w:proofErr w:type="gramEnd"/>
-      <w:r>
-        <w:rPr>
-          <w:rFonts w:ascii="Times New Roman" w:hAnsi="Times New Roman" w:cs="Times New Roman"/>
-          <w:sz w:val="24"/>
-          <w:szCs w:val="24"/>
-        </w:rPr>
-        <w:t xml:space="preserve"> was selected.</w:t>
+        <w:t>alternative 2 was selected.</w:t>
       </w:r>
       <w:r>
         <w:rPr>
@@ -5617,7 +5564,27 @@
           <w:sz w:val="24"/>
           <w:szCs w:val="24"/>
         </w:rPr>
-        <w:t xml:space="preserve">*all </w:t>
+        <w:t>*</w:t>
+      </w:r>
+      <w:r>
+        <w:rPr>
+          <w:rFonts w:ascii="Times New Roman" w:hAnsi="Times New Roman" w:cs="Times New Roman"/>
+          <w:i/>
+          <w:iCs/>
+          <w:sz w:val="24"/>
+          <w:szCs w:val="24"/>
+        </w:rPr>
+        <w:t>A</w:t>
+      </w:r>
+      <w:r>
+        <w:rPr>
+          <w:rFonts w:ascii="Times New Roman" w:hAnsi="Times New Roman" w:cs="Times New Roman"/>
+          <w:i/>
+          <w:iCs/>
+          <w:sz w:val="24"/>
+          <w:szCs w:val="24"/>
+        </w:rPr>
+        <w:t xml:space="preserve">ll </w:t>
       </w:r>
       <w:r>
         <w:rPr>
@@ -6918,6 +6885,18 @@
       <w:shd w:val="clear" w:color="auto" w:fill="E1DFDD"/>
     </w:rPr>
   </w:style>
+  <w:style w:type="character" w:styleId="FollowedHyperlink">
+    <w:name w:val="FollowedHyperlink"/>
+    <w:basedOn w:val="DefaultParagraphFont"/>
+    <w:uiPriority w:val="99"/>
+    <w:semiHidden/>
+    <w:unhideWhenUsed/>
+    <w:rsid w:val="004377C9"/>
+    <w:rPr>
+      <w:color w:val="954F72" w:themeColor="followedHyperlink"/>
+      <w:u w:val="single"/>
+    </w:rPr>
+  </w:style>
 </w:styles>
 </file>
 

</xml_diff>